<commit_message>
Adding class names to all of the classes
</commit_message>
<xml_diff>
--- a/Design/ClassWriteups/Incomplete/AbstractView.docx
+++ b/Design/ClassWriteups/Incomplete/AbstractView.docx
@@ -1,14 +1,16 @@
 
 <file path=word/document.xml><?xml version="1.0" encoding="utf-8"?>
-<w:document xmlns:wpc="http://schemas.microsoft.com/office/word/2010/wordprocessingCanvas" xmlns:cx="http://schemas.microsoft.com/office/drawing/2014/chartex" xmlns:cx1="http://schemas.microsoft.com/office/drawing/2015/9/8/chartex" xmlns:cx2="http://schemas.microsoft.com/office/drawing/2015/10/21/chartex" xmlns:cx3="http://schemas.microsoft.com/office/drawing/2016/5/9/chartex" xmlns:cx4="http://schemas.microsoft.com/office/drawing/2016/5/10/chartex" xmlns:cx5="http://schemas.microsoft.com/office/drawing/2016/5/11/chartex" xmlns:mc="http://schemas.openxmlformats.org/markup-compatibility/2006" xmlns:o="urn:schemas-microsoft-com:office:office" xmlns:r="http://schemas.openxmlformats.org/officeDocument/2006/relationships" xmlns:m="http://schemas.openxmlformats.org/officeDocument/2006/math" xmlns:v="urn:schemas-microsoft-com:vml" xmlns:wp14="http://schemas.microsoft.com/office/word/2010/wordprocessingDrawing" xmlns:wp="http://schemas.openxmlformats.org/drawingml/2006/wordprocessingDrawing" xmlns:w10="urn:schemas-microsoft-com:office:word" xmlns:w="http://schemas.openxmlformats.org/wordprocessingml/2006/main" xmlns:w14="http://schemas.microsoft.com/office/word/2010/wordml" xmlns:w15="http://schemas.microsoft.com/office/word/2012/wordml" xmlns:w16se="http://schemas.microsoft.com/office/word/2015/wordml/symex" xmlns:wpg="http://schemas.microsoft.com/office/word/2010/wordprocessingGroup" xmlns:wpi="http://schemas.microsoft.com/office/word/2010/wordprocessingInk" xmlns:wne="http://schemas.microsoft.com/office/word/2006/wordml" xmlns:wps="http://schemas.microsoft.com/office/word/2010/wordprocessingShape" mc:Ignorable="w14 w15 w16se wp14">
+<w:document xmlns:wpc="http://schemas.microsoft.com/office/word/2010/wordprocessingCanvas" xmlns:mo="http://schemas.microsoft.com/office/mac/office/2008/main" xmlns:mc="http://schemas.openxmlformats.org/markup-compatibility/2006" xmlns:mv="urn:schemas-microsoft-com:mac:vml" xmlns:o="urn:schemas-microsoft-com:office:office" xmlns:r="http://schemas.openxmlformats.org/officeDocument/2006/relationships" xmlns:m="http://schemas.openxmlformats.org/officeDocument/2006/math" xmlns:v="urn:schemas-microsoft-com:vml" xmlns:wp14="http://schemas.microsoft.com/office/word/2010/wordprocessingDrawing" xmlns:wp="http://schemas.openxmlformats.org/drawingml/2006/wordprocessingDrawing" xmlns:w10="urn:schemas-microsoft-com:office:word" xmlns:w="http://schemas.openxmlformats.org/wordprocessingml/2006/main" xmlns:w14="http://schemas.microsoft.com/office/word/2010/wordml" xmlns:w15="http://schemas.microsoft.com/office/word/2012/wordml" xmlns:wpg="http://schemas.microsoft.com/office/word/2010/wordprocessingGroup" xmlns:wpi="http://schemas.microsoft.com/office/word/2010/wordprocessingInk" xmlns:wne="http://schemas.microsoft.com/office/word/2006/wordml" xmlns:wps="http://schemas.microsoft.com/office/word/2010/wordprocessingShape" mc:Ignorable="w14 w15 wp14">
   <w:body>
     <w:p>
       <w:pPr>
         <w:pStyle w:val="Heading2"/>
       </w:pPr>
       <w:r>
-        <w:t>Some Class Name</w:t>
-      </w:r>
+        <w:t>AbstractView</w:t>
+      </w:r>
+      <w:bookmarkStart w:id="0" w:name="_GoBack"/>
+      <w:bookmarkEnd w:id="0"/>
     </w:p>
     <w:p>
       <w:pPr>
@@ -37,12 +39,6 @@
         <w:gridCol w:w="2993"/>
       </w:tblGrid>
       <w:tr>
-        <w:tblPrEx>
-          <w:tblCellMar>
-            <w:top w:w="0" w:type="dxa"/>
-            <w:bottom w:w="0" w:type="dxa"/>
-          </w:tblCellMar>
-        </w:tblPrEx>
         <w:trPr>
           <w:trHeight w:val="266"/>
         </w:trPr>
@@ -63,12 +59,6 @@
         </w:tc>
       </w:tr>
       <w:tr>
-        <w:tblPrEx>
-          <w:tblCellMar>
-            <w:top w:w="0" w:type="dxa"/>
-            <w:bottom w:w="0" w:type="dxa"/>
-          </w:tblCellMar>
-        </w:tblPrEx>
         <w:trPr>
           <w:trHeight w:val="254"/>
         </w:trPr>
@@ -138,12 +128,7 @@
         <w:t xml:space="preserve"> </w:t>
       </w:r>
       <w:r>
-        <w:t>So</w:t>
-      </w:r>
-      <w:bookmarkStart w:id="0" w:name="_GoBack"/>
-      <w:bookmarkEnd w:id="0"/>
-      <w:r>
-        <w:t>me paragraph about this class</w:t>
+        <w:t>Some paragraph about this class</w:t>
       </w:r>
       <w:r>
         <w:t xml:space="preserve"> </w:t>
@@ -695,8 +680,8 @@
 </file>
 
 <file path=word/numbering.xml><?xml version="1.0" encoding="utf-8"?>
-<w:numbering xmlns:wpc="http://schemas.microsoft.com/office/word/2010/wordprocessingCanvas" xmlns:cx="http://schemas.microsoft.com/office/drawing/2014/chartex" xmlns:cx1="http://schemas.microsoft.com/office/drawing/2015/9/8/chartex" xmlns:cx2="http://schemas.microsoft.com/office/drawing/2015/10/21/chartex" xmlns:cx3="http://schemas.microsoft.com/office/drawing/2016/5/9/chartex" xmlns:cx4="http://schemas.microsoft.com/office/drawing/2016/5/10/chartex" xmlns:cx5="http://schemas.microsoft.com/office/drawing/2016/5/11/chartex" xmlns:mc="http://schemas.openxmlformats.org/markup-compatibility/2006" xmlns:o="urn:schemas-microsoft-com:office:office" xmlns:r="http://schemas.openxmlformats.org/officeDocument/2006/relationships" xmlns:m="http://schemas.openxmlformats.org/officeDocument/2006/math" xmlns:v="urn:schemas-microsoft-com:vml" xmlns:wp14="http://schemas.microsoft.com/office/word/2010/wordprocessingDrawing" xmlns:wp="http://schemas.openxmlformats.org/drawingml/2006/wordprocessingDrawing" xmlns:w10="urn:schemas-microsoft-com:office:word" xmlns:w="http://schemas.openxmlformats.org/wordprocessingml/2006/main" xmlns:w14="http://schemas.microsoft.com/office/word/2010/wordml" xmlns:w15="http://schemas.microsoft.com/office/word/2012/wordml" xmlns:w16se="http://schemas.microsoft.com/office/word/2015/wordml/symex" xmlns:wpg="http://schemas.microsoft.com/office/word/2010/wordprocessingGroup" xmlns:wpi="http://schemas.microsoft.com/office/word/2010/wordprocessingInk" xmlns:wne="http://schemas.microsoft.com/office/word/2006/wordml" xmlns:wps="http://schemas.microsoft.com/office/word/2010/wordprocessingShape" mc:Ignorable="w14 w15 w16se wp14">
-  <w:abstractNum w:abstractNumId="0" w15:restartNumberingAfterBreak="0">
+<w:numbering xmlns:wpc="http://schemas.microsoft.com/office/word/2010/wordprocessingCanvas" xmlns:mo="http://schemas.microsoft.com/office/mac/office/2008/main" xmlns:mc="http://schemas.openxmlformats.org/markup-compatibility/2006" xmlns:mv="urn:schemas-microsoft-com:mac:vml" xmlns:o="urn:schemas-microsoft-com:office:office" xmlns:r="http://schemas.openxmlformats.org/officeDocument/2006/relationships" xmlns:m="http://schemas.openxmlformats.org/officeDocument/2006/math" xmlns:v="urn:schemas-microsoft-com:vml" xmlns:wp14="http://schemas.microsoft.com/office/word/2010/wordprocessingDrawing" xmlns:wp="http://schemas.openxmlformats.org/drawingml/2006/wordprocessingDrawing" xmlns:w10="urn:schemas-microsoft-com:office:word" xmlns:w="http://schemas.openxmlformats.org/wordprocessingml/2006/main" xmlns:w14="http://schemas.microsoft.com/office/word/2010/wordml" xmlns:w15="http://schemas.microsoft.com/office/word/2012/wordml" xmlns:wpg="http://schemas.microsoft.com/office/word/2010/wordprocessingGroup" xmlns:wpi="http://schemas.microsoft.com/office/word/2010/wordprocessingInk" xmlns:wne="http://schemas.microsoft.com/office/word/2006/wordml" xmlns:wps="http://schemas.microsoft.com/office/word/2010/wordprocessingShape" mc:Ignorable="w14 w15 wp14">
+  <w:abstractNum w:abstractNumId="0">
     <w:nsid w:val="04B65EEC"/>
     <w:multiLevelType w:val="hybridMultilevel"/>
     <w:tmpl w:val="727CA05E"/>
@@ -809,7 +794,7 @@
       </w:rPr>
     </w:lvl>
   </w:abstractNum>
-  <w:abstractNum w:abstractNumId="1" w15:restartNumberingAfterBreak="0">
+  <w:abstractNum w:abstractNumId="1">
     <w:nsid w:val="0D3C565D"/>
     <w:multiLevelType w:val="hybridMultilevel"/>
     <w:tmpl w:val="BBD091E2"/>
@@ -932,7 +917,7 @@
 </file>
 
 <file path=word/styles.xml><?xml version="1.0" encoding="utf-8"?>
-<w:styles xmlns:mc="http://schemas.openxmlformats.org/markup-compatibility/2006" xmlns:r="http://schemas.openxmlformats.org/officeDocument/2006/relationships" xmlns:w="http://schemas.openxmlformats.org/wordprocessingml/2006/main" xmlns:w14="http://schemas.microsoft.com/office/word/2010/wordml" xmlns:w15="http://schemas.microsoft.com/office/word/2012/wordml" xmlns:w16se="http://schemas.microsoft.com/office/word/2015/wordml/symex" mc:Ignorable="w14 w15 w16se">
+<w:styles xmlns:mc="http://schemas.openxmlformats.org/markup-compatibility/2006" xmlns:r="http://schemas.openxmlformats.org/officeDocument/2006/relationships" xmlns:w="http://schemas.openxmlformats.org/wordprocessingml/2006/main" xmlns:w14="http://schemas.microsoft.com/office/word/2010/wordml" xmlns:w15="http://schemas.microsoft.com/office/word/2012/wordml" mc:Ignorable="w14 w15">
   <w:docDefaults>
     <w:rPrDefault>
       <w:rPr>
@@ -948,7 +933,7 @@
       </w:pPr>
     </w:pPrDefault>
   </w:docDefaults>
-  <w:latentStyles w:defLockedState="0" w:defUIPriority="99" w:defSemiHidden="0" w:defUnhideWhenUsed="0" w:defQFormat="0" w:count="374">
+  <w:latentStyles w:defLockedState="0" w:defUIPriority="99" w:defSemiHidden="0" w:defUnhideWhenUsed="0" w:defQFormat="0" w:count="380">
     <w:lsdException w:name="Normal" w:uiPriority="0" w:qFormat="1"/>
     <w:lsdException w:name="heading 1" w:uiPriority="9" w:qFormat="1"/>
     <w:lsdException w:name="heading 2" w:semiHidden="1" w:uiPriority="9" w:unhideWhenUsed="1" w:qFormat="1"/>
@@ -1320,9 +1305,6 @@
     <w:lsdException w:name="List Table 5 Dark Accent 6" w:uiPriority="50"/>
     <w:lsdException w:name="List Table 6 Colorful Accent 6" w:uiPriority="51"/>
     <w:lsdException w:name="List Table 7 Colorful Accent 6" w:uiPriority="52"/>
-    <w:lsdException w:name="Mention" w:semiHidden="1" w:unhideWhenUsed="1"/>
-    <w:lsdException w:name="Smart Hyperlink" w:semiHidden="1" w:unhideWhenUsed="1"/>
-    <w:lsdException w:name="Hashtag" w:semiHidden="1" w:unhideWhenUsed="1"/>
   </w:latentStyles>
   <w:style w:type="paragraph" w:default="1" w:styleId="Normal">
     <w:name w:val="Normal"/>
@@ -1999,7 +1981,7 @@
 </file>
 
 <file path=customXml/itemProps1.xml><?xml version="1.0" encoding="utf-8"?>
-<ds:datastoreItem xmlns:ds="http://schemas.openxmlformats.org/officeDocument/2006/customXml" ds:itemID="{FD3769A3-2515-45FA-9D04-674D1F5C89B1}">
+<ds:datastoreItem xmlns:ds="http://schemas.openxmlformats.org/officeDocument/2006/customXml" ds:itemID="{7770A60E-04FA-6C46-BF59-67DE12FD0B84}">
   <ds:schemaRefs>
     <ds:schemaRef ds:uri="http://schemas.openxmlformats.org/officeDocument/2006/bibliography"/>
   </ds:schemaRefs>

</xml_diff>

<commit_message>
Grunt work, adding names of variables and methods
</commit_message>
<xml_diff>
--- a/Design/ClassWriteups/Incomplete/AbstractView.docx
+++ b/Design/ClassWriteups/Incomplete/AbstractView.docx
@@ -6,11 +6,11 @@
       <w:pPr>
         <w:pStyle w:val="Heading2"/>
       </w:pPr>
+      <w:proofErr w:type="spellStart"/>
       <w:r>
         <w:t>AbstractView</w:t>
       </w:r>
-      <w:bookmarkStart w:id="0" w:name="_GoBack"/>
-      <w:bookmarkEnd w:id="0"/>
+      <w:proofErr w:type="spellEnd"/>
     </w:p>
     <w:p>
       <w:pPr>
@@ -133,6 +133,8 @@
       <w:r>
         <w:t xml:space="preserve"> </w:t>
       </w:r>
+      <w:bookmarkStart w:id="0" w:name="_GoBack"/>
+      <w:bookmarkEnd w:id="0"/>
       <w:r>
         <w:t>Some paragraph about this class</w:t>
       </w:r>
@@ -195,183 +197,6 @@
       </w:r>
       <w:r>
         <w:t>Some paragraph about this class.</w:t>
-      </w:r>
-    </w:p>
-    <w:p>
-      <w:pPr>
-        <w:pStyle w:val="Heading3"/>
-      </w:pPr>
-      <w:r>
-        <w:t>Instance Variables</w:t>
-      </w:r>
-      <w:r>
-        <w:t xml:space="preserve"> </w:t>
-      </w:r>
-    </w:p>
-    <w:p>
-      <w:pPr>
-        <w:pStyle w:val="Heading4"/>
-        <w:rPr>
-          <w:rStyle w:val="SubtleReference"/>
-        </w:rPr>
-      </w:pPr>
-      <w:r>
-        <w:rPr>
-          <w:rStyle w:val="SubtleReference"/>
-        </w:rPr>
-        <w:t>Some Variable</w:t>
-      </w:r>
-    </w:p>
-    <w:p>
-      <w:pPr>
-        <w:spacing w:after="0"/>
-        <w:rPr>
-          <w:i/>
-          <w:sz w:val="20"/>
-          <w:szCs w:val="20"/>
-        </w:rPr>
-      </w:pPr>
-      <w:r>
-        <w:rPr>
-          <w:sz w:val="20"/>
-          <w:szCs w:val="20"/>
-        </w:rPr>
-        <w:tab/>
-      </w:r>
-      <w:r>
-        <w:rPr>
-          <w:sz w:val="16"/>
-          <w:szCs w:val="20"/>
-        </w:rPr>
-        <w:t>Data Type:</w:t>
-      </w:r>
-      <w:r>
-        <w:rPr>
-          <w:i/>
-          <w:sz w:val="20"/>
-          <w:szCs w:val="20"/>
-        </w:rPr>
-        <w:t xml:space="preserve"> </w:t>
-      </w:r>
-      <w:r>
-        <w:rPr>
-          <w:rStyle w:val="IntenseEmphasis"/>
-          <w:i w:val="0"/>
-        </w:rPr>
-        <w:t>String</w:t>
-      </w:r>
-    </w:p>
-    <w:p>
-      <w:r>
-        <w:tab/>
-        <w:t>Some blurb about this variable</w:t>
-      </w:r>
-      <w:r>
-        <w:t xml:space="preserve"> </w:t>
-      </w:r>
-      <w:r>
-        <w:t>Some blurb about this variable</w:t>
-      </w:r>
-      <w:r>
-        <w:t xml:space="preserve"> </w:t>
-      </w:r>
-      <w:r>
-        <w:t>Some blurb about this variable</w:t>
-      </w:r>
-      <w:r>
-        <w:t xml:space="preserve"> </w:t>
-      </w:r>
-      <w:r>
-        <w:t>Some blurb about this variable</w:t>
-      </w:r>
-      <w:r>
-        <w:t xml:space="preserve"> </w:t>
-      </w:r>
-      <w:r>
-        <w:t>Some blurb about this variable.</w:t>
-      </w:r>
-    </w:p>
-    <w:p>
-      <w:pPr>
-        <w:pStyle w:val="Heading4"/>
-        <w:rPr>
-          <w:rStyle w:val="SubtleReference"/>
-        </w:rPr>
-      </w:pPr>
-      <w:r>
-        <w:rPr>
-          <w:rStyle w:val="SubtleReference"/>
-        </w:rPr>
-        <w:t>Another Variable</w:t>
-      </w:r>
-    </w:p>
-    <w:p>
-      <w:pPr>
-        <w:spacing w:after="0"/>
-        <w:rPr>
-          <w:i/>
-          <w:sz w:val="20"/>
-          <w:szCs w:val="20"/>
-        </w:rPr>
-      </w:pPr>
-      <w:r>
-        <w:rPr>
-          <w:sz w:val="20"/>
-          <w:szCs w:val="20"/>
-        </w:rPr>
-        <w:tab/>
-      </w:r>
-      <w:r>
-        <w:rPr>
-          <w:sz w:val="16"/>
-          <w:szCs w:val="20"/>
-        </w:rPr>
-        <w:t>Data Type:</w:t>
-      </w:r>
-      <w:r>
-        <w:rPr>
-          <w:i/>
-          <w:sz w:val="20"/>
-          <w:szCs w:val="20"/>
-        </w:rPr>
-        <w:t xml:space="preserve"> </w:t>
-      </w:r>
-      <w:r>
-        <w:rPr>
-          <w:rStyle w:val="IntenseEmphasis"/>
-          <w:i w:val="0"/>
-        </w:rPr>
-        <w:t>Integer</w:t>
-      </w:r>
-    </w:p>
-    <w:p>
-      <w:r>
-        <w:tab/>
-        <w:t>Some blurb about another variable</w:t>
-      </w:r>
-      <w:r>
-        <w:t xml:space="preserve"> </w:t>
-      </w:r>
-      <w:r>
-        <w:t>Some blurb about another variable</w:t>
-      </w:r>
-      <w:r>
-        <w:t xml:space="preserve"> </w:t>
-      </w:r>
-      <w:r>
-        <w:t>Some blurb about another variable</w:t>
-      </w:r>
-      <w:r>
-        <w:t xml:space="preserve"> </w:t>
-      </w:r>
-      <w:r>
-        <w:t>Some blurb about another variable</w:t>
-      </w:r>
-      <w:r>
-        <w:t xml:space="preserve"> </w:t>
-      </w:r>
-      <w:r>
-        <w:t>Some blurb about another variable.</w:t>
       </w:r>
     </w:p>
     <w:p>
@@ -406,100 +231,72 @@
           <w:i/>
         </w:rPr>
       </w:pPr>
-      <w:hyperlink w:anchor="_Void_method1(String_arg0," w:history="1">
-        <w:r>
-          <w:rPr>
-            <w:rStyle w:val="Hyperlink"/>
-            <w:i/>
-          </w:rPr>
-          <w:t>public v</w:t>
-        </w:r>
-        <w:r>
-          <w:rPr>
-            <w:rStyle w:val="Hyperlink"/>
-            <w:i/>
-          </w:rPr>
-          <w:t>oid method1(String arg0, String arg1)</w:t>
-        </w:r>
-      </w:hyperlink>
-    </w:p>
-    <w:p>
-      <w:pPr>
-        <w:pStyle w:val="Subtitle"/>
-        <w:spacing w:after="0" w:line="240" w:lineRule="auto"/>
-        <w:ind w:firstLine="720"/>
+      <w:r>
         <w:rPr>
           <w:i/>
         </w:rPr>
-      </w:pPr>
-      <w:hyperlink w:anchor="_Void_method2(String_arg0)" w:history="1">
-        <w:r>
-          <w:rPr>
-            <w:rStyle w:val="Hyperlink"/>
-            <w:i/>
-          </w:rPr>
-          <w:t>public v</w:t>
-        </w:r>
-        <w:r>
-          <w:rPr>
-            <w:rStyle w:val="Hyperlink"/>
-            <w:i/>
-          </w:rPr>
-          <w:t>oid method2(String arg0)</w:t>
-        </w:r>
-      </w:hyperlink>
-    </w:p>
-    <w:p>
-      <w:pPr>
-        <w:pStyle w:val="Subtitle"/>
-        <w:spacing w:after="0" w:line="240" w:lineRule="auto"/>
-        <w:ind w:firstLine="720"/>
+        <w:t xml:space="preserve">public </w:t>
+      </w:r>
+      <w:r>
         <w:rPr>
           <w:i/>
         </w:rPr>
-      </w:pPr>
-      <w:hyperlink w:anchor="_Void_method3(String_arg0," w:history="1">
-        <w:r>
-          <w:rPr>
-            <w:rStyle w:val="Hyperlink"/>
-            <w:i/>
-          </w:rPr>
-          <w:t>public v</w:t>
-        </w:r>
-        <w:r>
-          <w:rPr>
-            <w:rStyle w:val="Hyperlink"/>
-            <w:i/>
-          </w:rPr>
-          <w:t>oid method3(String arg0, Integer arg1)</w:t>
-        </w:r>
-      </w:hyperlink>
-    </w:p>
-    <w:p>
-      <w:pPr>
-        <w:pStyle w:val="Subtitle"/>
-        <w:spacing w:after="0" w:line="240" w:lineRule="auto"/>
-        <w:ind w:firstLine="720"/>
+        <w:t xml:space="preserve">abstract </w:t>
+      </w:r>
+      <w:r>
         <w:rPr>
           <w:i/>
         </w:rPr>
-      </w:pPr>
-      <w:hyperlink w:anchor="_Void_method4()" w:history="1">
-        <w:r>
-          <w:rPr>
-            <w:rStyle w:val="Hyperlink"/>
-            <w:i/>
-          </w:rPr>
-          <w:t>private v</w:t>
-        </w:r>
-        <w:r>
-          <w:rPr>
-            <w:rStyle w:val="Hyperlink"/>
-            <w:i/>
-          </w:rPr>
-          <w:t>oid method4()</w:t>
-        </w:r>
-      </w:hyperlink>
+        <w:t>v</w:t>
+      </w:r>
+      <w:r>
+        <w:rPr>
+          <w:i/>
+        </w:rPr>
+        <w:t xml:space="preserve">oid </w:t>
+      </w:r>
+      <w:proofErr w:type="spellStart"/>
+      <w:proofErr w:type="gramStart"/>
+      <w:r>
+        <w:rPr>
+          <w:i/>
+        </w:rPr>
+        <w:t>addController</w:t>
+      </w:r>
+      <w:proofErr w:type="spellEnd"/>
+      <w:r>
+        <w:rPr>
+          <w:i/>
+        </w:rPr>
+        <w:t>(</w:t>
+      </w:r>
+      <w:proofErr w:type="spellStart"/>
+      <w:proofErr w:type="gramEnd"/>
+      <w:r>
+        <w:rPr>
+          <w:i/>
+        </w:rPr>
+        <w:t>ViewController</w:t>
+      </w:r>
+      <w:proofErr w:type="spellEnd"/>
+      <w:r>
+        <w:rPr>
+          <w:i/>
+        </w:rPr>
+        <w:t xml:space="preserve"> controller</w:t>
+      </w:r>
+      <w:r>
+        <w:rPr>
+          <w:i/>
+        </w:rPr>
+        <w:t>)</w:t>
+      </w:r>
+      <w:r>
+        <w:rPr>
+          <w:i/>
+        </w:rPr>
+        <w:t xml:space="preserve"> </w:t>
+      </w:r>
     </w:p>
     <w:p/>
     <w:p>
@@ -507,8 +304,13 @@
         <w:pStyle w:val="Heading3"/>
       </w:pPr>
       <w:r>
-        <w:t>Method Writeups</w:t>
-      </w:r>
+        <w:t xml:space="preserve">Method </w:t>
+      </w:r>
+      <w:proofErr w:type="spellStart"/>
+      <w:r>
+        <w:t>Writeups</w:t>
+      </w:r>
+      <w:proofErr w:type="spellEnd"/>
     </w:p>
     <w:p>
       <w:pPr>
@@ -520,7 +322,31 @@
         <w:t xml:space="preserve">public </w:t>
       </w:r>
       <w:r>
-        <w:t>void method1(String arg0, String arg1)</w:t>
+        <w:t xml:space="preserve">abstract </w:t>
+      </w:r>
+      <w:r>
+        <w:t xml:space="preserve">void </w:t>
+      </w:r>
+      <w:proofErr w:type="spellStart"/>
+      <w:proofErr w:type="gramStart"/>
+      <w:r>
+        <w:t>addController</w:t>
+      </w:r>
+      <w:proofErr w:type="spellEnd"/>
+      <w:r>
+        <w:t>(</w:t>
+      </w:r>
+      <w:proofErr w:type="spellStart"/>
+      <w:proofErr w:type="gramEnd"/>
+      <w:r>
+        <w:t>ViewController</w:t>
+      </w:r>
+      <w:proofErr w:type="spellEnd"/>
+      <w:r>
+        <w:t xml:space="preserve"> controller</w:t>
+      </w:r>
+      <w:r>
+        <w:t>)</w:t>
       </w:r>
     </w:p>
     <w:p>
@@ -540,134 +366,6 @@
         <w:t>This method does some stuff with two strings</w:t>
       </w:r>
     </w:p>
-    <w:p>
-      <w:pPr>
-        <w:pStyle w:val="Heading4"/>
-      </w:pPr>
-      <w:bookmarkStart w:id="2" w:name="_Void_method2(String_arg0)"/>
-      <w:bookmarkEnd w:id="2"/>
-      <w:r>
-        <w:t xml:space="preserve">public </w:t>
-      </w:r>
-      <w:r>
-        <w:t>void method2(String arg0)</w:t>
-      </w:r>
-    </w:p>
-    <w:p>
-      <w:bookmarkStart w:id="3" w:name="_Void_method3(String_arg0,"/>
-      <w:bookmarkEnd w:id="3"/>
-      <w:r>
-        <w:t>This method does some stuff with a string</w:t>
-      </w:r>
-      <w:r>
-        <w:t xml:space="preserve"> </w:t>
-      </w:r>
-      <w:r>
-        <w:t>This method does some stuff with a string</w:t>
-      </w:r>
-      <w:r>
-        <w:t xml:space="preserve"> </w:t>
-      </w:r>
-      <w:r>
-        <w:t>This method does some stuff with a string</w:t>
-      </w:r>
-      <w:r>
-        <w:t xml:space="preserve"> </w:t>
-      </w:r>
-      <w:r>
-        <w:t>This method does some stuff with a string</w:t>
-      </w:r>
-      <w:r>
-        <w:t xml:space="preserve"> </w:t>
-      </w:r>
-      <w:r>
-        <w:t>This method does some stuff with a string</w:t>
-      </w:r>
-    </w:p>
-    <w:p>
-      <w:pPr>
-        <w:pStyle w:val="Heading4"/>
-      </w:pPr>
-      <w:r>
-        <w:t xml:space="preserve">public </w:t>
-      </w:r>
-      <w:r>
-        <w:t>void method3(String arg0, Integer arg1)</w:t>
-      </w:r>
-    </w:p>
-    <w:p>
-      <w:r>
-        <w:t>This method does things</w:t>
-      </w:r>
-      <w:r>
-        <w:t xml:space="preserve"> </w:t>
-      </w:r>
-      <w:r>
-        <w:t>This method does things</w:t>
-      </w:r>
-      <w:r>
-        <w:t xml:space="preserve"> </w:t>
-      </w:r>
-      <w:r>
-        <w:t>This method does things</w:t>
-      </w:r>
-      <w:r>
-        <w:t xml:space="preserve"> </w:t>
-      </w:r>
-      <w:r>
-        <w:t>This method does things</w:t>
-      </w:r>
-      <w:r>
-        <w:t xml:space="preserve"> </w:t>
-      </w:r>
-      <w:r>
-        <w:t>This method does things</w:t>
-      </w:r>
-      <w:r>
-        <w:t xml:space="preserve"> </w:t>
-      </w:r>
-      <w:r>
-        <w:t>This method does things</w:t>
-      </w:r>
-    </w:p>
-    <w:p>
-      <w:pPr>
-        <w:pStyle w:val="Heading4"/>
-      </w:pPr>
-      <w:bookmarkStart w:id="4" w:name="_Void_method4()"/>
-      <w:bookmarkEnd w:id="4"/>
-      <w:r>
-        <w:rPr>
-          <w:iCs w:val="0"/>
-        </w:rPr>
-        <w:lastRenderedPageBreak/>
-        <w:t>private</w:t>
-      </w:r>
-      <w:r>
-        <w:t xml:space="preserve"> </w:t>
-      </w:r>
-      <w:r>
-        <w:t>void method4()</w:t>
-      </w:r>
-    </w:p>
-    <w:p>
-      <w:r>
-        <w:t>This method doesn’t do much</w:t>
-      </w:r>
-      <w:r>
-        <w:t xml:space="preserve"> </w:t>
-      </w:r>
-      <w:r>
-        <w:t>This method doesn’t do much</w:t>
-      </w:r>
-      <w:r>
-        <w:t xml:space="preserve"> </w:t>
-      </w:r>
-      <w:r>
-        <w:t>This method doesn’t do much</w:t>
-      </w:r>
-    </w:p>
-    <w:p/>
     <w:sectPr>
       <w:type w:val="continuous"/>
       <w:pgSz w:w="12240" w:h="15840"/>
@@ -1981,7 +1679,7 @@
 </file>
 
 <file path=customXml/itemProps1.xml><?xml version="1.0" encoding="utf-8"?>
-<ds:datastoreItem xmlns:ds="http://schemas.openxmlformats.org/officeDocument/2006/customXml" ds:itemID="{7770A60E-04FA-6C46-BF59-67DE12FD0B84}">
+<ds:datastoreItem xmlns:ds="http://schemas.openxmlformats.org/officeDocument/2006/customXml" ds:itemID="{DFFCCC32-75BB-0F49-B086-80EBC08B8152}">
   <ds:schemaRefs>
     <ds:schemaRef ds:uri="http://schemas.openxmlformats.org/officeDocument/2006/bibliography"/>
   </ds:schemaRefs>

</xml_diff>